<commit_message>
answer to question how diagram help visualize branch structure
</commit_message>
<xml_diff>
--- a/lesson-2-reflection-prompts.docx
+++ b/lesson-2-reflection-prompts.docx
@@ -313,8 +313,122 @@
         </w:rPr>
         <w:t>Add to the working project or when you want a different feature outside of the working project</w:t>
       </w:r>
+    </w:p>
+    <w:p>
+      <w:pPr>
+        <w:pStyle w:val="PlainText"/>
+        <w:rPr>
+          <w:rFonts w:ascii="Courier New" w:hAnsi="Courier New" w:cs="Courier New"/>
+        </w:rPr>
+      </w:pPr>
+    </w:p>
+    <w:p>
+      <w:pPr>
+        <w:pStyle w:val="PlainText"/>
+        <w:rPr>
+          <w:rFonts w:ascii="Courier New" w:hAnsi="Courier New" w:cs="Courier New"/>
+        </w:rPr>
+      </w:pPr>
+      <w:r>
+        <w:rPr>
+          <w:rFonts w:ascii="Courier New" w:hAnsi="Courier New" w:cs="Courier New"/>
+        </w:rPr>
+        <w:t>Gotten from the interview during lecture</w:t>
+      </w:r>
       <w:bookmarkStart w:id="0" w:name="_GoBack"/>
       <w:bookmarkEnd w:id="0"/>
+    </w:p>
+    <w:p>
+      <w:pPr>
+        <w:pStyle w:val="PlainText"/>
+        <w:rPr>
+          <w:rFonts w:ascii="Courier New" w:hAnsi="Courier New" w:cs="Courier New"/>
+        </w:rPr>
+      </w:pPr>
+      <w:r>
+        <w:rPr>
+          <w:rFonts w:ascii="Courier New" w:hAnsi="Courier New" w:cs="Courier New"/>
+        </w:rPr>
+        <w:t xml:space="preserve">**Branching keeps you organised, helps compartmentalise </w:t>
+      </w:r>
+    </w:p>
+    <w:p>
+      <w:pPr>
+        <w:pStyle w:val="PlainText"/>
+        <w:rPr>
+          <w:rFonts w:ascii="Courier New" w:hAnsi="Courier New" w:cs="Courier New"/>
+        </w:rPr>
+      </w:pPr>
+      <w:r>
+        <w:rPr>
+          <w:rFonts w:ascii="Courier New" w:hAnsi="Courier New" w:cs="Courier New"/>
+        </w:rPr>
+        <w:t>Example of branches you could have</w:t>
+      </w:r>
+    </w:p>
+    <w:p>
+      <w:pPr>
+        <w:pStyle w:val="PlainText"/>
+        <w:rPr>
+          <w:rFonts w:ascii="Courier New" w:hAnsi="Courier New" w:cs="Courier New"/>
+        </w:rPr>
+      </w:pPr>
+      <w:r>
+        <w:rPr>
+          <w:rFonts w:ascii="Courier New" w:hAnsi="Courier New" w:cs="Courier New"/>
+        </w:rPr>
+        <w:t>Experimental branch</w:t>
+      </w:r>
+    </w:p>
+    <w:p>
+      <w:pPr>
+        <w:pStyle w:val="PlainText"/>
+        <w:rPr>
+          <w:rFonts w:ascii="Courier New" w:hAnsi="Courier New" w:cs="Courier New"/>
+        </w:rPr>
+      </w:pPr>
+      <w:r>
+        <w:rPr>
+          <w:rFonts w:ascii="Courier New" w:hAnsi="Courier New" w:cs="Courier New"/>
+        </w:rPr>
+        <w:t>New feature branch</w:t>
+      </w:r>
+    </w:p>
+    <w:p>
+      <w:pPr>
+        <w:pStyle w:val="PlainText"/>
+        <w:rPr>
+          <w:rFonts w:ascii="Courier New" w:hAnsi="Courier New" w:cs="Courier New"/>
+        </w:rPr>
+      </w:pPr>
+      <w:r>
+        <w:rPr>
+          <w:rFonts w:ascii="Courier New" w:hAnsi="Courier New" w:cs="Courier New"/>
+        </w:rPr>
+        <w:t>Development branch</w:t>
+      </w:r>
+    </w:p>
+    <w:p>
+      <w:pPr>
+        <w:pStyle w:val="PlainText"/>
+        <w:rPr>
+          <w:rFonts w:ascii="Courier New" w:hAnsi="Courier New" w:cs="Courier New"/>
+        </w:rPr>
+      </w:pPr>
+      <w:r>
+        <w:rPr>
+          <w:rFonts w:ascii="Courier New" w:hAnsi="Courier New" w:cs="Courier New"/>
+        </w:rPr>
+        <w:t>Working/production branch</w:t>
+      </w:r>
+    </w:p>
+    <w:p>
+      <w:pPr>
+        <w:pStyle w:val="PlainText"/>
+        <w:rPr>
+          <w:rFonts w:ascii="Courier New" w:hAnsi="Courier New" w:cs="Courier New"/>
+        </w:rPr>
+      </w:pPr>
     </w:p>
     <w:p>
       <w:pPr>

</xml_diff>

<commit_message>
add lesson 2 an 3 reflection
</commit_message>
<xml_diff>
--- a/lesson-2-reflection-prompts.docx
+++ b/lesson-2-reflection-prompts.docx
@@ -61,13 +61,7 @@
         <w:rPr>
           <w:rFonts w:ascii="Courier New" w:hAnsi="Courier New" w:cs="Courier New"/>
         </w:rPr>
-        <w:t>You need to initialize to create a repository that helps in the track</w:t>
-      </w:r>
-      <w:r>
-        <w:rPr>
-          <w:rFonts w:ascii="Courier New" w:hAnsi="Courier New" w:cs="Courier New"/>
-        </w:rPr>
-        <w:t>ing of your files.</w:t>
+        <w:t>You need to initialize to create a repository that helps in the tracking of your files.</w:t>
       </w:r>
     </w:p>
     <w:p>
@@ -113,13 +107,7 @@
         <w:rPr>
           <w:rFonts w:ascii="Courier New" w:hAnsi="Courier New" w:cs="Courier New"/>
         </w:rPr>
-        <w:t xml:space="preserve">Staging area is a temporary location for adding files before committing them to the repository while working directory is the file system that stores </w:t>
-      </w:r>
-      <w:r>
-        <w:rPr>
-          <w:rFonts w:ascii="Courier New" w:hAnsi="Courier New" w:cs="Courier New"/>
-        </w:rPr>
-        <w:t>the files and repository is the directory with the git hidden file which stores file with its different versions. Staging offers temporary file storage before committing the changes</w:t>
+        <w:t>Staging area is a temporary location for adding files before committing them to the repository while working directory is the file system that stores the files and repository is the directory with the git hidden file which stores file with its different versions. Staging offers temporary file storage before committing the changes</w:t>
       </w:r>
     </w:p>
     <w:p>
@@ -187,14 +175,7 @@
           <w:rFonts w:ascii="Courier New" w:hAnsi="Courier New" w:cs="Courier New"/>
           <w:b/>
         </w:rPr>
-        <w:t xml:space="preserve">How can you use the staging area </w:t>
-      </w:r>
-      <w:r>
-        <w:rPr>
-          <w:rFonts w:ascii="Courier New" w:hAnsi="Courier New" w:cs="Courier New"/>
-          <w:b/>
-        </w:rPr>
-        <w:t>to make sure you have one commit per logical</w:t>
+        <w:t>How can you use the staging area to make sure you have one commit per logical</w:t>
       </w:r>
       <w:r>
         <w:rPr>
@@ -252,23 +233,41 @@
           <w:rFonts w:ascii="Courier New" w:hAnsi="Courier New" w:cs="Courier New"/>
           <w:b/>
         </w:rPr>
-        <w:t>What are some situations when branches would be helpful in keeping your history</w:t>
-      </w:r>
-    </w:p>
-    <w:p>
-      <w:pPr>
-        <w:pStyle w:val="PlainText"/>
-        <w:rPr>
-          <w:rFonts w:ascii="Courier New" w:hAnsi="Courier New" w:cs="Courier New"/>
-          <w:b/>
-        </w:rPr>
-      </w:pPr>
-      <w:r>
-        <w:rPr>
-          <w:rFonts w:ascii="Courier New" w:hAnsi="Courier New" w:cs="Courier New"/>
-          <w:b/>
-        </w:rPr>
-        <w:t>organized? How would branches help?</w:t>
+        <w:t xml:space="preserve">What are some situations when branches would be helpful in keeping your </w:t>
+      </w:r>
+      <w:proofErr w:type="gramStart"/>
+      <w:r>
+        <w:rPr>
+          <w:rFonts w:ascii="Courier New" w:hAnsi="Courier New" w:cs="Courier New"/>
+          <w:b/>
+        </w:rPr>
+        <w:t>history</w:t>
+      </w:r>
+      <w:proofErr w:type="gramEnd"/>
+    </w:p>
+    <w:p>
+      <w:pPr>
+        <w:pStyle w:val="PlainText"/>
+        <w:rPr>
+          <w:rFonts w:ascii="Courier New" w:hAnsi="Courier New" w:cs="Courier New"/>
+          <w:b/>
+        </w:rPr>
+      </w:pPr>
+      <w:proofErr w:type="gramStart"/>
+      <w:r>
+        <w:rPr>
+          <w:rFonts w:ascii="Courier New" w:hAnsi="Courier New" w:cs="Courier New"/>
+          <w:b/>
+        </w:rPr>
+        <w:t>organized</w:t>
+      </w:r>
+      <w:proofErr w:type="gramEnd"/>
+      <w:r>
+        <w:rPr>
+          <w:rFonts w:ascii="Courier New" w:hAnsi="Courier New" w:cs="Courier New"/>
+          <w:b/>
+        </w:rPr>
+        <w:t>? How would branches help?</w:t>
       </w:r>
     </w:p>
     <w:p>
@@ -335,211 +334,280 @@
         </w:rPr>
         <w:t>Gotten from the interview during lecture</w:t>
       </w:r>
+    </w:p>
+    <w:p>
+      <w:pPr>
+        <w:pStyle w:val="PlainText"/>
+        <w:rPr>
+          <w:rFonts w:ascii="Courier New" w:hAnsi="Courier New" w:cs="Courier New"/>
+        </w:rPr>
+      </w:pPr>
+      <w:r>
+        <w:rPr>
+          <w:rFonts w:ascii="Courier New" w:hAnsi="Courier New" w:cs="Courier New"/>
+        </w:rPr>
+        <w:t xml:space="preserve">**Branching keeps you organised, helps compartmentalise </w:t>
+      </w:r>
+    </w:p>
+    <w:p>
+      <w:pPr>
+        <w:pStyle w:val="PlainText"/>
+        <w:rPr>
+          <w:rFonts w:ascii="Courier New" w:hAnsi="Courier New" w:cs="Courier New"/>
+        </w:rPr>
+      </w:pPr>
+      <w:r>
+        <w:rPr>
+          <w:rFonts w:ascii="Courier New" w:hAnsi="Courier New" w:cs="Courier New"/>
+        </w:rPr>
+        <w:t>Example of branches you could have</w:t>
+      </w:r>
+    </w:p>
+    <w:p>
+      <w:pPr>
+        <w:pStyle w:val="PlainText"/>
+        <w:rPr>
+          <w:rFonts w:ascii="Courier New" w:hAnsi="Courier New" w:cs="Courier New"/>
+        </w:rPr>
+      </w:pPr>
+      <w:r>
+        <w:rPr>
+          <w:rFonts w:ascii="Courier New" w:hAnsi="Courier New" w:cs="Courier New"/>
+        </w:rPr>
+        <w:t>Experimental branch</w:t>
+      </w:r>
+    </w:p>
+    <w:p>
+      <w:pPr>
+        <w:pStyle w:val="PlainText"/>
+        <w:rPr>
+          <w:rFonts w:ascii="Courier New" w:hAnsi="Courier New" w:cs="Courier New"/>
+        </w:rPr>
+      </w:pPr>
+      <w:r>
+        <w:rPr>
+          <w:rFonts w:ascii="Courier New" w:hAnsi="Courier New" w:cs="Courier New"/>
+        </w:rPr>
+        <w:t>New feature branch</w:t>
+      </w:r>
+    </w:p>
+    <w:p>
+      <w:pPr>
+        <w:pStyle w:val="PlainText"/>
+        <w:rPr>
+          <w:rFonts w:ascii="Courier New" w:hAnsi="Courier New" w:cs="Courier New"/>
+        </w:rPr>
+      </w:pPr>
+      <w:r>
+        <w:rPr>
+          <w:rFonts w:ascii="Courier New" w:hAnsi="Courier New" w:cs="Courier New"/>
+        </w:rPr>
+        <w:t>Development branch</w:t>
+      </w:r>
+    </w:p>
+    <w:p>
+      <w:pPr>
+        <w:pStyle w:val="PlainText"/>
+        <w:rPr>
+          <w:rFonts w:ascii="Courier New" w:hAnsi="Courier New" w:cs="Courier New"/>
+        </w:rPr>
+      </w:pPr>
+      <w:r>
+        <w:rPr>
+          <w:rFonts w:ascii="Courier New" w:hAnsi="Courier New" w:cs="Courier New"/>
+        </w:rPr>
+        <w:t>Working/production branch</w:t>
+      </w:r>
+    </w:p>
+    <w:p>
+      <w:pPr>
+        <w:pStyle w:val="PlainText"/>
+        <w:rPr>
+          <w:rFonts w:ascii="Courier New" w:hAnsi="Courier New" w:cs="Courier New"/>
+        </w:rPr>
+      </w:pPr>
+    </w:p>
+    <w:p>
+      <w:pPr>
+        <w:pStyle w:val="PlainText"/>
+        <w:rPr>
+          <w:rFonts w:ascii="Courier New" w:hAnsi="Courier New" w:cs="Courier New"/>
+        </w:rPr>
+      </w:pPr>
+    </w:p>
+    <w:p>
+      <w:pPr>
+        <w:pStyle w:val="PlainText"/>
+        <w:rPr>
+          <w:rFonts w:ascii="Courier New" w:hAnsi="Courier New" w:cs="Courier New"/>
+          <w:b/>
+        </w:rPr>
+      </w:pPr>
+      <w:r>
+        <w:rPr>
+          <w:rFonts w:ascii="Courier New" w:hAnsi="Courier New" w:cs="Courier New"/>
+          <w:b/>
+        </w:rPr>
+        <w:t>How do the diagrams help you visualize the branch structure?</w:t>
+      </w:r>
+    </w:p>
+    <w:p>
+      <w:pPr>
+        <w:pStyle w:val="PlainText"/>
+        <w:rPr>
+          <w:rFonts w:ascii="Courier New" w:hAnsi="Courier New" w:cs="Courier New"/>
+        </w:rPr>
+      </w:pPr>
+      <w:r>
+        <w:rPr>
+          <w:rFonts w:ascii="Courier New" w:hAnsi="Courier New" w:cs="Courier New"/>
+        </w:rPr>
+        <w:t>It helps create branch structure in linear form</w:t>
+      </w:r>
+    </w:p>
+    <w:p>
+      <w:pPr>
+        <w:pStyle w:val="PlainText"/>
+        <w:rPr>
+          <w:rFonts w:ascii="Courier New" w:hAnsi="Courier New" w:cs="Courier New"/>
+        </w:rPr>
+      </w:pPr>
+    </w:p>
+    <w:p>
+      <w:pPr>
+        <w:pStyle w:val="PlainText"/>
+        <w:rPr>
+          <w:rFonts w:ascii="Courier New" w:hAnsi="Courier New" w:cs="Courier New"/>
+          <w:b/>
+        </w:rPr>
+      </w:pPr>
+      <w:r>
+        <w:rPr>
+          <w:rFonts w:ascii="Courier New" w:hAnsi="Courier New" w:cs="Courier New"/>
+          <w:b/>
+        </w:rPr>
+        <w:t>What is the result of merging two branches together? Why do we represent it in</w:t>
+      </w:r>
+      <w:r>
+        <w:rPr>
+          <w:rFonts w:ascii="Courier New" w:hAnsi="Courier New" w:cs="Courier New"/>
+          <w:b/>
+        </w:rPr>
+        <w:t xml:space="preserve"> </w:t>
+      </w:r>
+      <w:r>
+        <w:rPr>
+          <w:rFonts w:ascii="Courier New" w:hAnsi="Courier New" w:cs="Courier New"/>
+          <w:b/>
+        </w:rPr>
+        <w:t>the diagram the way we do?</w:t>
+      </w:r>
+    </w:p>
+    <w:p>
+      <w:pPr>
+        <w:pStyle w:val="PlainText"/>
+        <w:rPr>
+          <w:rFonts w:ascii="Courier New" w:hAnsi="Courier New" w:cs="Courier New"/>
+          <w:b/>
+        </w:rPr>
+      </w:pPr>
+      <w:r>
+        <w:rPr>
+          <w:rFonts w:ascii="Courier New" w:hAnsi="Courier New" w:cs="Courier New"/>
+          <w:b/>
+        </w:rPr>
+        <w:t xml:space="preserve">When two branches are </w:t>
+      </w:r>
+      <w:proofErr w:type="gramStart"/>
+      <w:r>
+        <w:rPr>
+          <w:rFonts w:ascii="Courier New" w:hAnsi="Courier New" w:cs="Courier New"/>
+          <w:b/>
+        </w:rPr>
+        <w:t>merged ,</w:t>
+      </w:r>
+      <w:proofErr w:type="gramEnd"/>
+      <w:r>
+        <w:rPr>
+          <w:rFonts w:ascii="Courier New" w:hAnsi="Courier New" w:cs="Courier New"/>
+          <w:b/>
+        </w:rPr>
+        <w:t xml:space="preserve"> the branches are updated with the commits  in both branches .</w:t>
+      </w:r>
+    </w:p>
+    <w:p>
+      <w:pPr>
+        <w:pStyle w:val="PlainText"/>
+        <w:rPr>
+          <w:rFonts w:ascii="Courier New" w:hAnsi="Courier New" w:cs="Courier New"/>
+        </w:rPr>
+      </w:pPr>
+    </w:p>
+    <w:p>
+      <w:pPr>
+        <w:pStyle w:val="PlainText"/>
+        <w:rPr>
+          <w:rFonts w:ascii="Courier New" w:hAnsi="Courier New" w:cs="Courier New"/>
+          <w:b/>
+        </w:rPr>
+      </w:pPr>
+      <w:r>
+        <w:rPr>
+          <w:rFonts w:ascii="Courier New" w:hAnsi="Courier New" w:cs="Courier New"/>
+          <w:b/>
+        </w:rPr>
+        <w:t>What are the pros and cons of Git's automatic merging vs. always doing merges</w:t>
+      </w:r>
+      <w:r>
+        <w:rPr>
+          <w:rFonts w:ascii="Courier New" w:hAnsi="Courier New" w:cs="Courier New"/>
+          <w:b/>
+        </w:rPr>
+        <w:t xml:space="preserve"> </w:t>
+      </w:r>
+      <w:r>
+        <w:rPr>
+          <w:rFonts w:ascii="Courier New" w:hAnsi="Courier New" w:cs="Courier New"/>
+          <w:b/>
+        </w:rPr>
+        <w:t>manually?</w:t>
+      </w:r>
+    </w:p>
+    <w:p>
+      <w:pPr>
+        <w:pStyle w:val="PlainText"/>
+        <w:rPr>
+          <w:rFonts w:ascii="Courier New" w:hAnsi="Courier New" w:cs="Courier New"/>
+        </w:rPr>
+      </w:pPr>
+      <w:r>
+        <w:rPr>
+          <w:rFonts w:ascii="Courier New" w:hAnsi="Courier New" w:cs="Courier New"/>
+        </w:rPr>
+        <w:t xml:space="preserve">Automatic merging will not allow for conflict </w:t>
+      </w:r>
+      <w:r>
+        <w:rPr>
+          <w:rFonts w:ascii="Courier New" w:hAnsi="Courier New" w:cs="Courier New"/>
+        </w:rPr>
+        <w:t>resolves,</w:t>
+      </w:r>
+      <w:r>
+        <w:rPr>
+          <w:rFonts w:ascii="Courier New" w:hAnsi="Courier New" w:cs="Courier New"/>
+        </w:rPr>
+        <w:t xml:space="preserve"> why manual merges helps in resolving conflict </w:t>
+      </w:r>
+    </w:p>
+    <w:p>
+      <w:pPr>
+        <w:pStyle w:val="PlainText"/>
+        <w:rPr>
+          <w:rFonts w:ascii="Courier New" w:hAnsi="Courier New" w:cs="Courier New"/>
+        </w:rPr>
+      </w:pPr>
       <w:bookmarkStart w:id="0" w:name="_GoBack"/>
       <w:bookmarkEnd w:id="0"/>
-    </w:p>
-    <w:p>
-      <w:pPr>
-        <w:pStyle w:val="PlainText"/>
-        <w:rPr>
-          <w:rFonts w:ascii="Courier New" w:hAnsi="Courier New" w:cs="Courier New"/>
-        </w:rPr>
-      </w:pPr>
-      <w:r>
-        <w:rPr>
-          <w:rFonts w:ascii="Courier New" w:hAnsi="Courier New" w:cs="Courier New"/>
-        </w:rPr>
-        <w:t xml:space="preserve">**Branching keeps you organised, helps compartmentalise </w:t>
-      </w:r>
-    </w:p>
-    <w:p>
-      <w:pPr>
-        <w:pStyle w:val="PlainText"/>
-        <w:rPr>
-          <w:rFonts w:ascii="Courier New" w:hAnsi="Courier New" w:cs="Courier New"/>
-        </w:rPr>
-      </w:pPr>
-      <w:r>
-        <w:rPr>
-          <w:rFonts w:ascii="Courier New" w:hAnsi="Courier New" w:cs="Courier New"/>
-        </w:rPr>
-        <w:t>Example of branches you could have</w:t>
-      </w:r>
-    </w:p>
-    <w:p>
-      <w:pPr>
-        <w:pStyle w:val="PlainText"/>
-        <w:rPr>
-          <w:rFonts w:ascii="Courier New" w:hAnsi="Courier New" w:cs="Courier New"/>
-        </w:rPr>
-      </w:pPr>
-      <w:r>
-        <w:rPr>
-          <w:rFonts w:ascii="Courier New" w:hAnsi="Courier New" w:cs="Courier New"/>
-        </w:rPr>
-        <w:t>Experimental branch</w:t>
-      </w:r>
-    </w:p>
-    <w:p>
-      <w:pPr>
-        <w:pStyle w:val="PlainText"/>
-        <w:rPr>
-          <w:rFonts w:ascii="Courier New" w:hAnsi="Courier New" w:cs="Courier New"/>
-        </w:rPr>
-      </w:pPr>
-      <w:r>
-        <w:rPr>
-          <w:rFonts w:ascii="Courier New" w:hAnsi="Courier New" w:cs="Courier New"/>
-        </w:rPr>
-        <w:t>New feature branch</w:t>
-      </w:r>
-    </w:p>
-    <w:p>
-      <w:pPr>
-        <w:pStyle w:val="PlainText"/>
-        <w:rPr>
-          <w:rFonts w:ascii="Courier New" w:hAnsi="Courier New" w:cs="Courier New"/>
-        </w:rPr>
-      </w:pPr>
-      <w:r>
-        <w:rPr>
-          <w:rFonts w:ascii="Courier New" w:hAnsi="Courier New" w:cs="Courier New"/>
-        </w:rPr>
-        <w:t>Development branch</w:t>
-      </w:r>
-    </w:p>
-    <w:p>
-      <w:pPr>
-        <w:pStyle w:val="PlainText"/>
-        <w:rPr>
-          <w:rFonts w:ascii="Courier New" w:hAnsi="Courier New" w:cs="Courier New"/>
-        </w:rPr>
-      </w:pPr>
-      <w:r>
-        <w:rPr>
-          <w:rFonts w:ascii="Courier New" w:hAnsi="Courier New" w:cs="Courier New"/>
-        </w:rPr>
-        <w:t>Working/production branch</w:t>
-      </w:r>
-    </w:p>
-    <w:p>
-      <w:pPr>
-        <w:pStyle w:val="PlainText"/>
-        <w:rPr>
-          <w:rFonts w:ascii="Courier New" w:hAnsi="Courier New" w:cs="Courier New"/>
-        </w:rPr>
-      </w:pPr>
-    </w:p>
-    <w:p>
-      <w:pPr>
-        <w:pStyle w:val="PlainText"/>
-        <w:rPr>
-          <w:rFonts w:ascii="Courier New" w:hAnsi="Courier New" w:cs="Courier New"/>
-        </w:rPr>
-      </w:pPr>
-    </w:p>
-    <w:p>
-      <w:pPr>
-        <w:pStyle w:val="PlainText"/>
-        <w:rPr>
-          <w:rFonts w:ascii="Courier New" w:hAnsi="Courier New" w:cs="Courier New"/>
-          <w:b/>
-        </w:rPr>
-      </w:pPr>
-      <w:r>
-        <w:rPr>
-          <w:rFonts w:ascii="Courier New" w:hAnsi="Courier New" w:cs="Courier New"/>
-          <w:b/>
-        </w:rPr>
-        <w:t>How do the diagrams help you visualize the branch structure?</w:t>
-      </w:r>
-    </w:p>
-    <w:p>
-      <w:pPr>
-        <w:pStyle w:val="PlainText"/>
-        <w:rPr>
-          <w:rFonts w:ascii="Courier New" w:hAnsi="Courier New" w:cs="Courier New"/>
-        </w:rPr>
-      </w:pPr>
-    </w:p>
-    <w:p>
-      <w:pPr>
-        <w:pStyle w:val="PlainText"/>
-        <w:rPr>
-          <w:rFonts w:ascii="Courier New" w:hAnsi="Courier New" w:cs="Courier New"/>
-          <w:b/>
-        </w:rPr>
-      </w:pPr>
-      <w:r>
-        <w:rPr>
-          <w:rFonts w:ascii="Courier New" w:hAnsi="Courier New" w:cs="Courier New"/>
-          <w:b/>
-        </w:rPr>
-        <w:t>What is the res</w:t>
-      </w:r>
-      <w:r>
-        <w:rPr>
-          <w:rFonts w:ascii="Courier New" w:hAnsi="Courier New" w:cs="Courier New"/>
-          <w:b/>
-        </w:rPr>
-        <w:t>ult of merging two branches together? Why do we represent it in</w:t>
-      </w:r>
-    </w:p>
-    <w:p>
-      <w:pPr>
-        <w:pStyle w:val="PlainText"/>
-        <w:rPr>
-          <w:rFonts w:ascii="Courier New" w:hAnsi="Courier New" w:cs="Courier New"/>
-          <w:b/>
-        </w:rPr>
-      </w:pPr>
-      <w:r>
-        <w:rPr>
-          <w:rFonts w:ascii="Courier New" w:hAnsi="Courier New" w:cs="Courier New"/>
-          <w:b/>
-        </w:rPr>
-        <w:t>the diagram the way we do?</w:t>
-      </w:r>
-    </w:p>
-    <w:p>
-      <w:pPr>
-        <w:pStyle w:val="PlainText"/>
-        <w:rPr>
-          <w:rFonts w:ascii="Courier New" w:hAnsi="Courier New" w:cs="Courier New"/>
-        </w:rPr>
-      </w:pPr>
-    </w:p>
-    <w:p>
-      <w:pPr>
-        <w:pStyle w:val="PlainText"/>
-        <w:rPr>
-          <w:rFonts w:ascii="Courier New" w:hAnsi="Courier New" w:cs="Courier New"/>
-          <w:b/>
-        </w:rPr>
-      </w:pPr>
-      <w:r>
-        <w:rPr>
-          <w:rFonts w:ascii="Courier New" w:hAnsi="Courier New" w:cs="Courier New"/>
-          <w:b/>
-        </w:rPr>
-        <w:t>What are the pros and cons of Git's automatic merging vs. always doing merges</w:t>
-      </w:r>
-    </w:p>
-    <w:p>
-      <w:pPr>
-        <w:pStyle w:val="PlainText"/>
-        <w:rPr>
-          <w:rFonts w:ascii="Courier New" w:hAnsi="Courier New" w:cs="Courier New"/>
-          <w:b/>
-        </w:rPr>
-      </w:pPr>
-      <w:r>
-        <w:rPr>
-          <w:rFonts w:ascii="Courier New" w:hAnsi="Courier New" w:cs="Courier New"/>
-          <w:b/>
-        </w:rPr>
-        <w:t>manually?</w:t>
-      </w:r>
     </w:p>
     <w:sectPr>
       <w:pgSz w:w="11906" w:h="16838"/>
@@ -1000,6 +1068,17 @@
       <w:szCs w:val="21"/>
     </w:rPr>
   </w:style>
+  <w:style w:type="character" w:styleId="Strong">
+    <w:name w:val="Strong"/>
+    <w:basedOn w:val="DefaultParagraphFont"/>
+    <w:uiPriority w:val="22"/>
+    <w:qFormat/>
+    <w:rsid w:val="002B30EF"/>
+    <w:rPr>
+      <w:b/>
+      <w:bCs/>
+    </w:rPr>
+  </w:style>
 </w:styles>
 </file>
 

</xml_diff>